<commit_message>
dossier professionnel avec annexes Figma
</commit_message>
<xml_diff>
--- a/projet/pres/Dossier_professionnel_Robert_Carver.docx
+++ b/projet/pres/Dossier_professionnel_Robert_Carver.docx
@@ -2775,6 +2775,16 @@
                 <w:szCs w:val="24"/>
               </w:rPr>
             </w:pPr>
+            <w:r>
+              <w:rPr>
+                <w:rFonts w:cstheme="minorHAnsi"/>
+                <w:b/>
+                <w:color w:val="404040" w:themeColor="text1" w:themeTint="BF"/>
+                <w:sz w:val="24"/>
+                <w:szCs w:val="24"/>
+              </w:rPr>
+              <w:t>6</w:t>
+            </w:r>
           </w:p>
         </w:tc>
       </w:tr>
@@ -3404,6 +3414,16 @@
                 <w:szCs w:val="24"/>
               </w:rPr>
             </w:pPr>
+            <w:r>
+              <w:rPr>
+                <w:rFonts w:cstheme="minorHAnsi"/>
+                <w:b/>
+                <w:color w:val="404040" w:themeColor="text1" w:themeTint="BF"/>
+                <w:sz w:val="24"/>
+                <w:szCs w:val="24"/>
+              </w:rPr>
+              <w:t>8</w:t>
+            </w:r>
           </w:p>
         </w:tc>
       </w:tr>
@@ -4588,6 +4608,13 @@
                 <w:color w:val="404040" w:themeColor="text1" w:themeTint="BF"/>
               </w:rPr>
             </w:pPr>
+            <w:r>
+              <w:rPr>
+                <w:rFonts w:cstheme="minorHAnsi"/>
+                <w:color w:val="404040" w:themeColor="text1" w:themeTint="BF"/>
+              </w:rPr>
+              <w:t>10</w:t>
+            </w:r>
           </w:p>
         </w:tc>
       </w:tr>
@@ -6039,18 +6066,15 @@
                 <w:placeholder>
                   <w:docPart w:val="48ED00B94D4C437D92AEDCC4681515F9"/>
                 </w:placeholder>
-                <w:showingPlcHdr/>
               </w:sdtPr>
               <w:sdtEndPr/>
               <w:sdtContent>
                 <w:r>
                   <w:rPr>
-                    <w:rStyle w:val="PlaceholderText"/>
-                    <w:i/>
-                    <w:color w:val="595959" w:themeColor="text1" w:themeTint="A6"/>
-                    <w:highlight w:val="lightGray"/>
+                    <w:rFonts w:cstheme="minorHAnsi"/>
+                    <w:color w:val="000000" w:themeColor="text1"/>
                   </w:rPr>
-                  <w:t>Cliquez ici pour taper du texte.</w:t>
+                  <w:t xml:space="preserve"> </w:t>
                 </w:r>
               </w:sdtContent>
             </w:sdt>
@@ -7807,18 +7831,15 @@
                 <w:placeholder>
                   <w:docPart w:val="E5A31B1C62834582B47289028F226173"/>
                 </w:placeholder>
-                <w:showingPlcHdr/>
               </w:sdtPr>
               <w:sdtEndPr/>
               <w:sdtContent>
                 <w:r>
                   <w:rPr>
-                    <w:rStyle w:val="PlaceholderText"/>
-                    <w:i/>
-                    <w:color w:val="595959" w:themeColor="text1" w:themeTint="A6"/>
-                    <w:highlight w:val="lightGray"/>
+                    <w:rFonts w:cstheme="minorHAnsi"/>
+                    <w:color w:val="000000" w:themeColor="text1"/>
                   </w:rPr>
-                  <w:t>Cliquez ici pour taper du texte.</w:t>
+                  <w:t xml:space="preserve"> </w:t>
                 </w:r>
               </w:sdtContent>
             </w:sdt>
@@ -8167,6 +8188,14 @@
                 <w:sz w:val="24"/>
               </w:rPr>
             </w:pPr>
+            <w:r>
+              <w:rPr>
+                <w:rFonts w:cstheme="minorHAnsi"/>
+                <w:color w:val="404040" w:themeColor="text1" w:themeTint="BF"/>
+                <w:sz w:val="24"/>
+              </w:rPr>
+              <w:t>Voir Annexes pages 12-14.</w:t>
+            </w:r>
           </w:p>
         </w:tc>
       </w:tr>
@@ -9303,18 +9332,15 @@
                 <w:placeholder>
                   <w:docPart w:val="F91EE55D8E7B4EF6B85C5FE433CC6D3D"/>
                 </w:placeholder>
-                <w:showingPlcHdr/>
               </w:sdtPr>
               <w:sdtEndPr/>
               <w:sdtContent>
                 <w:r>
                   <w:rPr>
-                    <w:rStyle w:val="PlaceholderText"/>
-                    <w:i/>
-                    <w:color w:val="595959" w:themeColor="text1" w:themeTint="A6"/>
-                    <w:highlight w:val="lightGray"/>
+                    <w:rFonts w:cstheme="minorHAnsi"/>
+                    <w:color w:val="000000" w:themeColor="text1"/>
                   </w:rPr>
-                  <w:t>Cliquez ici pour taper du texte.</w:t>
+                  <w:t xml:space="preserve"> </w:t>
                 </w:r>
               </w:sdtContent>
             </w:sdt>
@@ -11230,7 +11256,6 @@
           <w:color w:val="404040" w:themeColor="text1" w:themeTint="BF"/>
           <w:sz w:val="24"/>
           <w:szCs w:val="24"/>
-          <w:lang w:val="en-US"/>
         </w:rPr>
       </w:pPr>
     </w:p>
@@ -12377,16 +12402,6 @@
                 <w:lang w:eastAsia="fr-FR"/>
               </w:rPr>
             </w:pPr>
-            <w:r>
-              <w:rPr>
-                <w:rFonts w:cstheme="minorHAnsi"/>
-                <w:i/>
-                <w:color w:val="404040" w:themeColor="text1" w:themeTint="BF"/>
-                <w:sz w:val="28"/>
-                <w:szCs w:val="28"/>
-              </w:rPr>
-              <w:t>(Si le RC le prévoit)</w:t>
-            </w:r>
           </w:p>
         </w:tc>
       </w:tr>
@@ -12395,9 +12410,147 @@
       <w:pPr>
         <w:jc w:val="both"/>
       </w:pPr>
+      <w:r>
+        <w:drawing>
+          <wp:inline distT="0" distB="0" distL="0" distR="0" wp14:anchorId="51DD96B6" wp14:editId="7A4BDB7C">
+            <wp:extent cx="6012180" cy="2616200"/>
+            <wp:effectExtent l="0" t="0" r="7620" b="0"/>
+            <wp:docPr id="374158802" name="Picture 1" descr="A screenshot of a computer&#10;&#10;Description automatically generated"/>
+            <wp:cNvGraphicFramePr>
+              <a:graphicFrameLocks xmlns:a="http://schemas.openxmlformats.org/drawingml/2006/main" noChangeAspect="1"/>
+            </wp:cNvGraphicFramePr>
+            <a:graphic xmlns:a="http://schemas.openxmlformats.org/drawingml/2006/main">
+              <a:graphicData uri="http://schemas.openxmlformats.org/drawingml/2006/picture">
+                <pic:pic xmlns:pic="http://schemas.openxmlformats.org/drawingml/2006/picture">
+                  <pic:nvPicPr>
+                    <pic:cNvPr id="374158802" name="Picture 1" descr="A screenshot of a computer&#10;&#10;Description automatically generated"/>
+                    <pic:cNvPicPr/>
+                  </pic:nvPicPr>
+                  <pic:blipFill>
+                    <a:blip r:embed="rId13"/>
+                    <a:stretch>
+                      <a:fillRect/>
+                    </a:stretch>
+                  </pic:blipFill>
+                  <pic:spPr>
+                    <a:xfrm>
+                      <a:off x="0" y="0"/>
+                      <a:ext cx="6012180" cy="2616200"/>
+                    </a:xfrm>
+                    <a:prstGeom prst="rect">
+                      <a:avLst/>
+                    </a:prstGeom>
+                  </pic:spPr>
+                </pic:pic>
+              </a:graphicData>
+            </a:graphic>
+          </wp:inline>
+        </w:drawing>
+      </w:r>
+    </w:p>
+    <w:p>
+      <w:pPr>
+        <w:jc w:val="both"/>
+      </w:pPr>
+      <w:r>
+        <w:lastRenderedPageBreak/>
+        <w:drawing>
+          <wp:inline distT="0" distB="0" distL="0" distR="0" wp14:anchorId="5FBD0404" wp14:editId="35EDC0E0">
+            <wp:extent cx="6012180" cy="4732655"/>
+            <wp:effectExtent l="0" t="0" r="7620" b="0"/>
+            <wp:docPr id="1842177532" name="Picture 1" descr="A screenshot of a computer&#10;&#10;Description automatically generated"/>
+            <wp:cNvGraphicFramePr>
+              <a:graphicFrameLocks xmlns:a="http://schemas.openxmlformats.org/drawingml/2006/main" noChangeAspect="1"/>
+            </wp:cNvGraphicFramePr>
+            <a:graphic xmlns:a="http://schemas.openxmlformats.org/drawingml/2006/main">
+              <a:graphicData uri="http://schemas.openxmlformats.org/drawingml/2006/picture">
+                <pic:pic xmlns:pic="http://schemas.openxmlformats.org/drawingml/2006/picture">
+                  <pic:nvPicPr>
+                    <pic:cNvPr id="1842177532" name="Picture 1" descr="A screenshot of a computer&#10;&#10;Description automatically generated"/>
+                    <pic:cNvPicPr/>
+                  </pic:nvPicPr>
+                  <pic:blipFill>
+                    <a:blip r:embed="rId14"/>
+                    <a:stretch>
+                      <a:fillRect/>
+                    </a:stretch>
+                  </pic:blipFill>
+                  <pic:spPr>
+                    <a:xfrm>
+                      <a:off x="0" y="0"/>
+                      <a:ext cx="6012180" cy="4732655"/>
+                    </a:xfrm>
+                    <a:prstGeom prst="rect">
+                      <a:avLst/>
+                    </a:prstGeom>
+                  </pic:spPr>
+                </pic:pic>
+              </a:graphicData>
+            </a:graphic>
+          </wp:inline>
+        </w:drawing>
+      </w:r>
+    </w:p>
+    <w:p>
+      <w:pPr>
+        <w:jc w:val="both"/>
+      </w:pPr>
+    </w:p>
+    <w:p>
+      <w:pPr>
+        <w:jc w:val="both"/>
+      </w:pPr>
+    </w:p>
+    <w:p>
+      <w:pPr>
+        <w:jc w:val="both"/>
+      </w:pPr>
+    </w:p>
+    <w:p>
+      <w:pPr>
+        <w:jc w:val="both"/>
+      </w:pPr>
+      <w:r>
+        <w:lastRenderedPageBreak/>
+        <w:drawing>
+          <wp:inline distT="0" distB="0" distL="0" distR="0" wp14:anchorId="54E3E0B5" wp14:editId="515721BA">
+            <wp:extent cx="6012180" cy="2508885"/>
+            <wp:effectExtent l="0" t="0" r="7620" b="5715"/>
+            <wp:docPr id="1845769508" name="Picture 1" descr="A screenshot of a computer&#10;&#10;Description automatically generated"/>
+            <wp:cNvGraphicFramePr>
+              <a:graphicFrameLocks xmlns:a="http://schemas.openxmlformats.org/drawingml/2006/main" noChangeAspect="1"/>
+            </wp:cNvGraphicFramePr>
+            <a:graphic xmlns:a="http://schemas.openxmlformats.org/drawingml/2006/main">
+              <a:graphicData uri="http://schemas.openxmlformats.org/drawingml/2006/picture">
+                <pic:pic xmlns:pic="http://schemas.openxmlformats.org/drawingml/2006/picture">
+                  <pic:nvPicPr>
+                    <pic:cNvPr id="1845769508" name="Picture 1" descr="A screenshot of a computer&#10;&#10;Description automatically generated"/>
+                    <pic:cNvPicPr/>
+                  </pic:nvPicPr>
+                  <pic:blipFill>
+                    <a:blip r:embed="rId15"/>
+                    <a:stretch>
+                      <a:fillRect/>
+                    </a:stretch>
+                  </pic:blipFill>
+                  <pic:spPr>
+                    <a:xfrm>
+                      <a:off x="0" y="0"/>
+                      <a:ext cx="6012180" cy="2508885"/>
+                    </a:xfrm>
+                    <a:prstGeom prst="rect">
+                      <a:avLst/>
+                    </a:prstGeom>
+                  </pic:spPr>
+                </pic:pic>
+              </a:graphicData>
+            </a:graphic>
+          </wp:inline>
+        </w:drawing>
+      </w:r>
     </w:p>
     <w:sectPr>
-      <w:headerReference w:type="default" r:id="rId13"/>
+      <w:headerReference w:type="default" r:id="rId16"/>
       <w:pgSz w:w="11906" w:h="16838" w:code="9"/>
       <w:pgMar w:top="1418" w:right="1134" w:bottom="1418" w:left="1134" w:header="737" w:footer="510" w:gutter="170"/>
       <w:cols w:space="708"/>

</xml_diff>